<commit_message>
adicionada página de instituições
</commit_message>
<xml_diff>
--- a/assets/copywrite/ORGANIZAÇÕES.docx
+++ b/assets/copywrite/ORGANIZAÇÕES.docx
@@ -8,7 +8,6 @@
         <w:rPr>
           <w:b/>
           <w:bCs/>
-          <w:lang w:val="en-US"/>
         </w:rPr>
       </w:pPr>
       <w:r>
@@ -17,7 +16,6 @@
           <w:bCs/>
           <w:sz w:val="36"/>
           <w:szCs w:val="36"/>
-          <w:lang w:val="en-US"/>
         </w:rPr>
         <w:t>ORGANIZAÇÕES</w:t>
       </w:r>
@@ -25,7 +23,6 @@
         <w:rPr>
           <w:b/>
           <w:bCs/>
-          <w:lang w:val="en-US"/>
         </w:rPr>
         <w:br/>
       </w:r>
@@ -33,246 +30,130 @@
     <w:p>
       <w:pPr>
         <w:rPr>
-          <w:lang w:val="en-US"/>
+          <w:b/>
+          <w:bCs/>
         </w:rPr>
       </w:pPr>
       <w:r>
         <w:rPr>
           <w:b/>
           <w:bCs/>
-          <w:lang w:val="en-US"/>
         </w:rPr>
-        <w:t xml:space="preserve">Welcome to the Organizations Hub at </w:t>
-      </w:r>
-      <w:proofErr w:type="spellStart"/>
+        <w:t xml:space="preserve">Bem-vindo ao </w:t>
+      </w:r>
       <w:r>
         <w:rPr>
           <w:b/>
           <w:bCs/>
-          <w:lang w:val="en-US"/>
         </w:rPr>
-        <w:t>CaringCrafters</w:t>
-      </w:r>
-      <w:proofErr w:type="spellEnd"/>
+        <w:t>Hub</w:t>
+      </w:r>
       <w:r>
         <w:rPr>
           <w:b/>
           <w:bCs/>
-          <w:lang w:val="en-US"/>
+        </w:rPr>
+        <w:t xml:space="preserve"> de Organizações da </w:t>
+      </w:r>
+      <w:proofErr w:type="spellStart"/>
+      <w:r>
+        <w:rPr>
+          <w:b/>
+          <w:bCs/>
+        </w:rPr>
+        <w:t>CaringCrafters</w:t>
+      </w:r>
+      <w:proofErr w:type="spellEnd"/>
+      <w:r>
+        <w:rPr>
+          <w:b/>
+          <w:bCs/>
         </w:rPr>
         <w:t>!</w:t>
+      </w:r>
+    </w:p>
+    <w:p>
+      <w:r>
+        <w:t xml:space="preserve">Você é uma organização sem fins lucrativos, </w:t>
+      </w:r>
+      <w:r>
+        <w:t>instituição</w:t>
+      </w:r>
+      <w:r>
+        <w:t xml:space="preserve"> ou grupo comunitário em busca de voluntários apaixonados para apoiar suas iniciativas? A </w:t>
+      </w:r>
+      <w:proofErr w:type="spellStart"/>
+      <w:r>
+        <w:t>CaringCrafters</w:t>
+      </w:r>
+      <w:proofErr w:type="spellEnd"/>
+      <w:r>
+        <w:t xml:space="preserve"> oferece uma plataforma para organizações como a sua se conectarem com indivíduos dedicados ansiosos para fazer a diferença.</w:t>
       </w:r>
     </w:p>
     <w:p>
       <w:pPr>
         <w:rPr>
-          <w:lang w:val="en-US"/>
+          <w:b/>
+          <w:bCs/>
         </w:rPr>
       </w:pPr>
-      <w:r>
-        <w:rPr>
-          <w:lang w:val="en-US"/>
-        </w:rPr>
-        <w:t xml:space="preserve">Are you a nonprofit organization, business, or community group looking for passionate volunteers to support your initiatives? </w:t>
-      </w:r>
-      <w:proofErr w:type="spellStart"/>
-      <w:r>
-        <w:rPr>
-          <w:lang w:val="en-US"/>
-        </w:rPr>
-        <w:t>CaringCrafters</w:t>
-      </w:r>
-      <w:proofErr w:type="spellEnd"/>
-      <w:r>
-        <w:rPr>
-          <w:lang w:val="en-US"/>
-        </w:rPr>
-        <w:t xml:space="preserve"> provides a platform for organizations like yours to connect with dedicated individuals eager to make a difference.</w:t>
-      </w:r>
-    </w:p>
-    <w:p>
-      <w:proofErr w:type="spellStart"/>
       <w:r>
         <w:rPr>
           <w:b/>
           <w:bCs/>
         </w:rPr>
-        <w:t>Why</w:t>
-      </w:r>
-      <w:proofErr w:type="spellEnd"/>
+        <w:t>Por que se Associar Conosco?</w:t>
+      </w:r>
+    </w:p>
+    <w:p>
       <w:r>
         <w:rPr>
           <w:b/>
           <w:bCs/>
         </w:rPr>
-        <w:t xml:space="preserve"> </w:t>
-      </w:r>
-      <w:proofErr w:type="spellStart"/>
-      <w:r>
-        <w:rPr>
-          <w:b/>
-          <w:bCs/>
-        </w:rPr>
-        <w:t>Partner</w:t>
-      </w:r>
-      <w:proofErr w:type="spellEnd"/>
-      <w:r>
-        <w:rPr>
-          <w:b/>
-          <w:bCs/>
-        </w:rPr>
-        <w:t xml:space="preserve"> </w:t>
-      </w:r>
-      <w:proofErr w:type="spellStart"/>
-      <w:r>
-        <w:rPr>
-          <w:b/>
-          <w:bCs/>
-        </w:rPr>
-        <w:t>with</w:t>
-      </w:r>
-      <w:proofErr w:type="spellEnd"/>
-      <w:r>
-        <w:rPr>
-          <w:b/>
-          <w:bCs/>
-        </w:rPr>
-        <w:t xml:space="preserve"> Us?</w:t>
+        <w:t xml:space="preserve">• </w:t>
+      </w:r>
+      <w:r>
+        <w:t>Acesso a uma Diversificada Base de Voluntários: Aproveite nossa rede de voluntários que estão ansiosos para dedicar seu tempo, habilidades e experiência</w:t>
+      </w:r>
+      <w:r>
+        <w:t>s</w:t>
+      </w:r>
+      <w:r>
+        <w:t xml:space="preserve"> para apoiar a missão de sua organização. Se você precisa de voluntários para um evento único, projetos contínuos ou tarefas especializadas, temos uma base diversificada de indivíduos prontos para ajudar</w:t>
+      </w:r>
+      <w:r>
+        <w:t>;</w:t>
       </w:r>
     </w:p>
     <w:p>
-      <w:pPr>
-        <w:numPr>
-          <w:ilvl w:val="0"/>
-          <w:numId w:val="1"/>
-        </w:numPr>
-        <w:rPr>
-          <w:lang w:val="en-US"/>
-        </w:rPr>
-      </w:pPr>
-      <w:r>
-        <w:rPr>
-          <w:b/>
-          <w:bCs/>
-          <w:lang w:val="en-US"/>
-        </w:rPr>
-        <w:t>Access to a Diverse Pool of Volunteers:</w:t>
-      </w:r>
-      <w:r>
-        <w:rPr>
-          <w:lang w:val="en-US"/>
-        </w:rPr>
-        <w:t xml:space="preserve"> Tap into our network of volunteers who are eager to lend their time, skills, and expertise to support your organization's mission. Whether you need volunteers for a one-time event, ongoing projects, or specialized tasks, we have a diverse pool of individuals ready to help.</w:t>
+      <w:r>
+        <w:t>• Combinação de Voluntários Personalizada: Nos conte sobre as necessidades de sua organização, e iremos combinar você com voluntários que possuam as habilidades e interesses necessários para contribuir de forma eficaz. Seja necessária experiência específica, habilidades de idioma ou disponibilidade, encontraremos a combinação certa para sua organização.</w:t>
       </w:r>
     </w:p>
     <w:p>
-      <w:pPr>
-        <w:numPr>
-          <w:ilvl w:val="0"/>
-          <w:numId w:val="1"/>
-        </w:numPr>
-        <w:rPr>
-          <w:lang w:val="en-US"/>
-        </w:rPr>
-      </w:pPr>
-      <w:r>
-        <w:rPr>
-          <w:b/>
-          <w:bCs/>
-          <w:lang w:val="en-US"/>
-        </w:rPr>
-        <w:t>Tailored Volunteer Matching:</w:t>
-      </w:r>
-      <w:r>
-        <w:rPr>
-          <w:lang w:val="en-US"/>
-        </w:rPr>
-        <w:t xml:space="preserve"> Tell us about your organization's needs, and we'll match you with volunteers who possess the skills and interests necessary to contribute effectively. Whether you need volunteers with specific expertise, language skills, or availability, we'll find the right fit for your organization.</w:t>
+      <w:r>
+        <w:t>• Opções de Engajamento Flexíveis: Se você precisa de voluntários para projetos de curto prazo, compromissos de longo prazo, oportunidades virtuais ou eventos presenciais, oferecemos opções de engajamento flexíveis para atender às necessidades de sua organização.</w:t>
       </w:r>
     </w:p>
     <w:p>
-      <w:pPr>
-        <w:numPr>
-          <w:ilvl w:val="0"/>
-          <w:numId w:val="1"/>
-        </w:numPr>
-        <w:rPr>
-          <w:lang w:val="en-US"/>
-        </w:rPr>
-      </w:pPr>
-      <w:r>
-        <w:rPr>
-          <w:b/>
-          <w:bCs/>
-          <w:lang w:val="en-US"/>
-        </w:rPr>
-        <w:t>Flexible Engagement Options:</w:t>
-      </w:r>
-      <w:r>
-        <w:rPr>
-          <w:lang w:val="en-US"/>
-        </w:rPr>
-        <w:t xml:space="preserve"> Whether you need volunteers for short-term projects, long-term commitments, virtual opportunities, or in-person events, we offer flexible engagement options to meet your organization's needs.</w:t>
+      <w:r>
+        <w:t>• Colaboração Comunitária: Junte-se a uma comunidade de organizações comprometidas em impulsionar mudanças positivas. Conecte-se com outras organizações sem fins lucrativos, empresas e grupos comunitários para compartilhar recursos, colaborar em projetos e ampliar seu impacto.</w:t>
       </w:r>
     </w:p>
     <w:p>
-      <w:pPr>
-        <w:numPr>
-          <w:ilvl w:val="0"/>
-          <w:numId w:val="1"/>
-        </w:numPr>
-        <w:rPr>
-          <w:lang w:val="en-US"/>
-        </w:rPr>
-      </w:pPr>
-      <w:r>
-        <w:rPr>
-          <w:b/>
-          <w:bCs/>
-          <w:lang w:val="en-US"/>
-        </w:rPr>
-        <w:t>Community Collaboration:</w:t>
-      </w:r>
-      <w:r>
-        <w:rPr>
-          <w:lang w:val="en-US"/>
-        </w:rPr>
-        <w:t xml:space="preserve"> Join a community of organizations committed to driving positive change. Connect with other nonprofits, businesses, and community groups to share resources, collaborate on projects, and amplify your impact.</w:t>
-      </w:r>
-    </w:p>
-    <w:p>
-      <w:pPr>
-        <w:rPr>
-          <w:lang w:val="en-US"/>
-        </w:rPr>
-      </w:pPr>
-      <w:r>
-        <w:rPr>
-          <w:lang w:val="en-US"/>
-        </w:rPr>
-        <w:t xml:space="preserve">Ready to find the volunteers your organization needs to thrive? Sign up today and unlock the power of collaboration with </w:t>
+      <w:r>
+        <w:t xml:space="preserve">Pronto para encontrar os voluntários que sua organização precisa para prosperar? Inscreva-se hoje e desbloqueie o poder da colaboração com a </w:t>
       </w:r>
       <w:proofErr w:type="spellStart"/>
       <w:r>
-        <w:rPr>
-          <w:lang w:val="en-US"/>
-        </w:rPr>
         <w:t>CaringCrafters</w:t>
       </w:r>
       <w:proofErr w:type="spellEnd"/>
       <w:r>
-        <w:rPr>
-          <w:lang w:val="en-US"/>
-        </w:rPr>
-        <w:t>! Together, we can create a stronger, more vibrant community for all.</w:t>
-      </w:r>
-    </w:p>
-    <w:p>
-      <w:pPr>
-        <w:rPr>
-          <w:lang w:val="en-US"/>
-        </w:rPr>
-      </w:pPr>
+        <w:t>! Juntos, podemos criar uma comunidade mais forte e vibrante para todos.</w:t>
+      </w:r>
     </w:p>
     <w:sectPr>
       <w:pgSz w:w="11906" w:h="16838"/>
@@ -1044,6 +925,7 @@
   <w:style w:type="character" w:default="1" w:styleId="Fontepargpadro">
     <w:name w:val="Default Paragraph Font"/>
     <w:uiPriority w:val="1"/>
+    <w:semiHidden/>
     <w:unhideWhenUsed/>
   </w:style>
   <w:style w:type="table" w:default="1" w:styleId="Tabelanormal">

</xml_diff>